<commit_message>
Updated templates for documents
</commit_message>
<xml_diff>
--- a/fullstack/document_generator/templates/group_template.docx
+++ b/fullstack/document_generator/templates/group_template.docx
@@ -260,7 +260,27 @@
           <w:szCs w:val="28"/>
           <w:u w:val="single"/>
         </w:rPr>
-        <w:t xml:space="preserve">{{practice_kind}} </w:t>
+        <w:t>{{practice.</w:t>
+      </w:r>
+      <w:r>
+        <w:rPr>
+          <w:rFonts w:cs="Times New Roman" w:ascii="Times New Roman" w:hAnsi="Times New Roman"/>
+          <w:b/>
+          <w:sz w:val="28"/>
+          <w:szCs w:val="28"/>
+          <w:u w:val="single"/>
+        </w:rPr>
+        <w:t>kind.name_dp</w:t>
+      </w:r>
+      <w:r>
+        <w:rPr>
+          <w:rFonts w:cs="Times New Roman" w:ascii="Times New Roman" w:hAnsi="Times New Roman"/>
+          <w:b/>
+          <w:sz w:val="28"/>
+          <w:szCs w:val="28"/>
+          <w:u w:val="single"/>
+        </w:rPr>
+        <w:t xml:space="preserve">}} </w:t>
       </w:r>
     </w:p>
     <w:p>
@@ -332,7 +352,52 @@
           <w:sz w:val="28"/>
           <w:szCs w:val="28"/>
         </w:rPr>
-        <w:t>{{practice_type}} практики</w:t>
+        <w:t>(</w:t>
+      </w:r>
+      <w:r>
+        <w:rPr>
+          <w:rFonts w:cs="Times New Roman" w:ascii="Times New Roman" w:hAnsi="Times New Roman"/>
+          <w:b/>
+          <w:sz w:val="28"/>
+          <w:szCs w:val="28"/>
+        </w:rPr>
+        <w:t>{{practice.type.</w:t>
+      </w:r>
+      <w:r>
+        <w:rPr>
+          <w:rFonts w:cs="Times New Roman" w:ascii="Times New Roman" w:hAnsi="Times New Roman"/>
+          <w:b/>
+          <w:sz w:val="28"/>
+          <w:szCs w:val="28"/>
+        </w:rPr>
+        <w:t>name_dp</w:t>
+      </w:r>
+      <w:r>
+        <w:rPr>
+          <w:rFonts w:cs="Times New Roman" w:ascii="Times New Roman" w:hAnsi="Times New Roman"/>
+          <w:b/>
+          <w:sz w:val="28"/>
+          <w:szCs w:val="28"/>
+        </w:rPr>
+        <w:t>}}</w:t>
+      </w:r>
+      <w:r>
+        <w:rPr>
+          <w:rFonts w:cs="Times New Roman" w:ascii="Times New Roman" w:hAnsi="Times New Roman"/>
+          <w:b/>
+          <w:sz w:val="28"/>
+          <w:szCs w:val="28"/>
+        </w:rPr>
+        <w:t>)</w:t>
+      </w:r>
+      <w:r>
+        <w:rPr>
+          <w:rFonts w:cs="Times New Roman" w:ascii="Times New Roman" w:hAnsi="Times New Roman"/>
+          <w:b/>
+          <w:sz w:val="28"/>
+          <w:szCs w:val="28"/>
+        </w:rPr>
+        <w:t xml:space="preserve"> практики</w:t>
       </w:r>
     </w:p>
     <w:p>
@@ -554,25 +619,57 @@
           <w:sz w:val="28"/>
           <w:szCs w:val="28"/>
         </w:rPr>
-        <w:t>Курс {{course}}</w:t>
-      </w:r>
-    </w:p>
-    <w:p>
-      <w:pPr>
-        <w:pStyle w:val="NoSpacing"/>
-        <w:rPr>
-          <w:rFonts w:ascii="Times New Roman" w:hAnsi="Times New Roman" w:cs="Times New Roman"/>
-          <w:sz w:val="28"/>
-          <w:szCs w:val="28"/>
-        </w:rPr>
-      </w:pPr>
-      <w:r>
-        <w:rPr>
-          <w:rFonts w:cs="Times New Roman" w:ascii="Times New Roman" w:hAnsi="Times New Roman"/>
-          <w:sz w:val="28"/>
-          <w:szCs w:val="28"/>
-        </w:rPr>
-        <w:t>Группа {{group}}</w:t>
+        <w:t>Курс {{</w:t>
+      </w:r>
+      <w:r>
+        <w:rPr>
+          <w:rFonts w:cs="Times New Roman" w:ascii="Times New Roman" w:hAnsi="Times New Roman"/>
+          <w:sz w:val="28"/>
+          <w:szCs w:val="28"/>
+        </w:rPr>
+        <w:t>group.name</w:t>
+      </w:r>
+      <w:r>
+        <w:rPr>
+          <w:rFonts w:cs="Times New Roman" w:ascii="Times New Roman" w:hAnsi="Times New Roman"/>
+          <w:sz w:val="28"/>
+          <w:szCs w:val="28"/>
+        </w:rPr>
+        <w:t>}}</w:t>
+      </w:r>
+    </w:p>
+    <w:p>
+      <w:pPr>
+        <w:pStyle w:val="NoSpacing"/>
+        <w:rPr>
+          <w:rFonts w:ascii="Times New Roman" w:hAnsi="Times New Roman" w:cs="Times New Roman"/>
+          <w:sz w:val="28"/>
+          <w:szCs w:val="28"/>
+        </w:rPr>
+      </w:pPr>
+      <w:r>
+        <w:rPr>
+          <w:rFonts w:cs="Times New Roman" w:ascii="Times New Roman" w:hAnsi="Times New Roman"/>
+          <w:sz w:val="28"/>
+          <w:szCs w:val="28"/>
+        </w:rPr>
+        <w:t>Группа {{group.</w:t>
+      </w:r>
+      <w:r>
+        <w:rPr>
+          <w:rFonts w:cs="Times New Roman" w:ascii="Times New Roman" w:hAnsi="Times New Roman"/>
+          <w:sz w:val="28"/>
+          <w:szCs w:val="28"/>
+        </w:rPr>
+        <w:t>course</w:t>
+      </w:r>
+      <w:r>
+        <w:rPr>
+          <w:rFonts w:cs="Times New Roman" w:ascii="Times New Roman" w:hAnsi="Times New Roman"/>
+          <w:sz w:val="28"/>
+          <w:szCs w:val="28"/>
+        </w:rPr>
+        <w:t>}}</w:t>
       </w:r>
     </w:p>
     <w:p>
@@ -829,7 +926,23 @@
           <w:sz w:val="28"/>
           <w:szCs w:val="28"/>
         </w:rPr>
-        <w:t>г. Ханты-Мансийск, {{year}}г</w:t>
+        <w:t>г. Ханты-Мансийск, {{</w:t>
+      </w:r>
+      <w:r>
+        <w:rPr>
+          <w:rFonts w:cs="Times New Roman" w:ascii="Times New Roman" w:hAnsi="Times New Roman"/>
+          <w:sz w:val="28"/>
+          <w:szCs w:val="28"/>
+        </w:rPr>
+        <w:t>practice.</w:t>
+      </w:r>
+      <w:r>
+        <w:rPr>
+          <w:rFonts w:cs="Times New Roman" w:ascii="Times New Roman" w:hAnsi="Times New Roman"/>
+          <w:sz w:val="28"/>
+          <w:szCs w:val="28"/>
+        </w:rPr>
+        <w:t>year}}г</w:t>
       </w:r>
       <w:r>
         <w:br w:type="page"/>
@@ -868,7 +981,39 @@
           <w:sz w:val="28"/>
           <w:szCs w:val="28"/>
         </w:rPr>
-        <w:t>1. Сроки практики по календарному учебному графику: с {{practice_start}} по {{practice_end}}</w:t>
+        <w:t>1. Сроки практики по календарному учебному графику: с {{practice.start.</w:t>
+      </w:r>
+      <w:r>
+        <w:rPr>
+          <w:rFonts w:eastAsia="Times New Roman" w:cs="Times New Roman" w:ascii="Times New Roman" w:hAnsi="Times New Roman"/>
+          <w:sz w:val="28"/>
+          <w:szCs w:val="28"/>
+        </w:rPr>
+        <w:t>date</w:t>
+      </w:r>
+      <w:r>
+        <w:rPr>
+          <w:rFonts w:eastAsia="Times New Roman" w:cs="Times New Roman" w:ascii="Times New Roman" w:hAnsi="Times New Roman"/>
+          <w:sz w:val="28"/>
+          <w:szCs w:val="28"/>
+        </w:rPr>
+        <w:t>}} по {{practice.end.</w:t>
+      </w:r>
+      <w:r>
+        <w:rPr>
+          <w:rFonts w:eastAsia="Times New Roman" w:cs="Times New Roman" w:ascii="Times New Roman" w:hAnsi="Times New Roman"/>
+          <w:sz w:val="28"/>
+          <w:szCs w:val="28"/>
+        </w:rPr>
+        <w:t>date</w:t>
+      </w:r>
+      <w:r>
+        <w:rPr>
+          <w:rFonts w:eastAsia="Times New Roman" w:cs="Times New Roman" w:ascii="Times New Roman" w:hAnsi="Times New Roman"/>
+          <w:sz w:val="28"/>
+          <w:szCs w:val="28"/>
+        </w:rPr>
+        <w:t>}}</w:t>
       </w:r>
     </w:p>
     <w:p>
@@ -886,7 +1031,7 @@
           <w:sz w:val="28"/>
           <w:szCs w:val="28"/>
         </w:rPr>
-        <w:t xml:space="preserve">2. Номер и дата приказа: </w:t>
+        <w:t xml:space="preserve">2. Номер и дата приказа: № </w:t>
       </w:r>
       <w:r>
         <w:rPr>
@@ -894,105 +1039,120 @@
           <w:sz w:val="28"/>
           <w:szCs w:val="28"/>
         </w:rPr>
-        <w:t xml:space="preserve">№ </w:t>
-      </w:r>
+        <w:t>{{practice.order}}</w:t>
+      </w:r>
+    </w:p>
+    <w:p>
+      <w:pPr>
+        <w:pStyle w:val="NoSpacing"/>
+        <w:rPr>
+          <w:rFonts w:ascii="Times New Roman" w:hAnsi="Times New Roman" w:eastAsia="Times New Roman" w:cs="Times New Roman"/>
+          <w:sz w:val="28"/>
+          <w:szCs w:val="28"/>
+        </w:rPr>
+      </w:pPr>
       <w:r>
         <w:rPr>
           <w:rFonts w:eastAsia="Times New Roman" w:cs="Times New Roman" w:ascii="Times New Roman" w:hAnsi="Times New Roman"/>
           <w:sz w:val="28"/>
           <w:szCs w:val="28"/>
         </w:rPr>
-        <w:t xml:space="preserve">{{report_number}}  от </w:t>
+        <w:t>3. Вид практики: {{practice.kind.</w:t>
       </w:r>
       <w:r>
         <w:rPr>
           <w:rFonts w:eastAsia="Times New Roman" w:cs="Times New Roman" w:ascii="Times New Roman" w:hAnsi="Times New Roman"/>
-          <w:color w:themeColor="text1" w:val="000000"/>
-          <w:sz w:val="28"/>
-          <w:szCs w:val="28"/>
+          <w:sz w:val="28"/>
+          <w:szCs w:val="28"/>
+        </w:rPr>
+        <w:t>name</w:t>
+      </w:r>
+      <w:r>
+        <w:rPr>
+          <w:rFonts w:eastAsia="Times New Roman" w:cs="Times New Roman" w:ascii="Times New Roman" w:hAnsi="Times New Roman"/>
+          <w:sz w:val="28"/>
+          <w:szCs w:val="28"/>
+        </w:rPr>
+        <w:t>}}</w:t>
+      </w:r>
+    </w:p>
+    <w:p>
+      <w:pPr>
+        <w:pStyle w:val="NoSpacing"/>
+        <w:rPr>
+          <w:rFonts w:ascii="Times New Roman" w:hAnsi="Times New Roman" w:eastAsia="Times New Roman" w:cs="Times New Roman"/>
+          <w:sz w:val="28"/>
+          <w:szCs w:val="28"/>
+        </w:rPr>
+      </w:pPr>
+      <w:r>
+        <w:rPr>
+          <w:rFonts w:eastAsia="Times New Roman" w:cs="Times New Roman" w:ascii="Times New Roman" w:hAnsi="Times New Roman"/>
+          <w:sz w:val="28"/>
+          <w:szCs w:val="28"/>
+        </w:rPr>
+        <w:t>4. Тип практики: {{practice.type.</w:t>
+      </w:r>
+      <w:r>
+        <w:rPr>
+          <w:rFonts w:eastAsia="Times New Roman" w:cs="Times New Roman" w:ascii="Times New Roman" w:hAnsi="Times New Roman"/>
+          <w:sz w:val="28"/>
+          <w:szCs w:val="28"/>
+        </w:rPr>
+        <w:t>name</w:t>
+      </w:r>
+      <w:r>
+        <w:rPr>
+          <w:rFonts w:eastAsia="Times New Roman" w:cs="Times New Roman" w:ascii="Times New Roman" w:hAnsi="Times New Roman"/>
+          <w:sz w:val="28"/>
+          <w:szCs w:val="28"/>
+        </w:rPr>
+        <w:t>}}</w:t>
+      </w:r>
+    </w:p>
+    <w:p>
+      <w:pPr>
+        <w:pStyle w:val="NoSpacing"/>
+        <w:rPr>
+          <w:rFonts w:ascii="Times New Roman" w:hAnsi="Times New Roman" w:eastAsia="Times New Roman" w:cs="Times New Roman"/>
+          <w:sz w:val="28"/>
+          <w:szCs w:val="28"/>
+        </w:rPr>
+      </w:pPr>
+      <w:r>
+        <w:rPr>
+          <w:rFonts w:eastAsia="Times New Roman" w:cs="Times New Roman" w:ascii="Times New Roman" w:hAnsi="Times New Roman"/>
+          <w:sz w:val="28"/>
+          <w:szCs w:val="28"/>
+        </w:rPr>
+        <w:t xml:space="preserve">5. Количество обучающихся прошедших практику: </w:t>
+      </w:r>
+      <w:r>
+        <w:rPr>
+          <w:rFonts w:eastAsia="Times New Roman" w:cs="Times New Roman" w:ascii="Times New Roman" w:hAnsi="Times New Roman"/>
+          <w:sz w:val="28"/>
+          <w:szCs w:val="28"/>
+          <w:u w:val="single"/>
         </w:rPr>
         <w:t>{{</w:t>
       </w:r>
       <w:r>
         <w:rPr>
           <w:rFonts w:eastAsia="Times New Roman" w:cs="Times New Roman" w:ascii="Times New Roman" w:hAnsi="Times New Roman"/>
-          <w:color w:themeColor="text1" w:val="000000"/>
-          <w:sz w:val="28"/>
-          <w:szCs w:val="28"/>
-        </w:rPr>
-        <w:t>report</w:t>
+          <w:sz w:val="28"/>
+          <w:szCs w:val="28"/>
+          <w:u w:val="single"/>
+        </w:rPr>
+        <w:t>group.success_students_number</w:t>
       </w:r>
       <w:r>
         <w:rPr>
           <w:rFonts w:eastAsia="Times New Roman" w:cs="Times New Roman" w:ascii="Times New Roman" w:hAnsi="Times New Roman"/>
-          <w:color w:themeColor="text1" w:val="000000"/>
-          <w:sz w:val="28"/>
-          <w:szCs w:val="28"/>
-        </w:rPr>
-        <w:t>_date}}</w:t>
-      </w:r>
-    </w:p>
-    <w:p>
-      <w:pPr>
-        <w:pStyle w:val="NoSpacing"/>
-        <w:rPr>
-          <w:rFonts w:ascii="Times New Roman" w:hAnsi="Times New Roman" w:eastAsia="Times New Roman" w:cs="Times New Roman"/>
-          <w:sz w:val="28"/>
-          <w:szCs w:val="28"/>
-        </w:rPr>
-      </w:pPr>
-      <w:r>
-        <w:rPr>
-          <w:rFonts w:eastAsia="Times New Roman" w:cs="Times New Roman" w:ascii="Times New Roman" w:hAnsi="Times New Roman"/>
-          <w:sz w:val="28"/>
-          <w:szCs w:val="28"/>
-        </w:rPr>
-        <w:t>3. Вид практики: {{practice_kind_ip}}</w:t>
-      </w:r>
-    </w:p>
-    <w:p>
-      <w:pPr>
-        <w:pStyle w:val="NoSpacing"/>
-        <w:rPr>
-          <w:rFonts w:ascii="Times New Roman" w:hAnsi="Times New Roman" w:eastAsia="Times New Roman" w:cs="Times New Roman"/>
-          <w:sz w:val="28"/>
-          <w:szCs w:val="28"/>
-        </w:rPr>
-      </w:pPr>
-      <w:r>
-        <w:rPr>
-          <w:rFonts w:eastAsia="Times New Roman" w:cs="Times New Roman" w:ascii="Times New Roman" w:hAnsi="Times New Roman"/>
-          <w:sz w:val="28"/>
-          <w:szCs w:val="28"/>
-        </w:rPr>
-        <w:t>4. Тип практики: {{practice_type_ip}}</w:t>
-      </w:r>
-    </w:p>
-    <w:p>
-      <w:pPr>
-        <w:pStyle w:val="NoSpacing"/>
-        <w:rPr>
-          <w:rFonts w:ascii="Times New Roman" w:hAnsi="Times New Roman" w:eastAsia="Times New Roman" w:cs="Times New Roman"/>
-          <w:sz w:val="28"/>
-          <w:szCs w:val="28"/>
-        </w:rPr>
-      </w:pPr>
-      <w:r>
-        <w:rPr>
-          <w:rFonts w:eastAsia="Times New Roman" w:cs="Times New Roman" w:ascii="Times New Roman" w:hAnsi="Times New Roman"/>
-          <w:sz w:val="28"/>
-          <w:szCs w:val="28"/>
-        </w:rPr>
-        <w:t xml:space="preserve">5. Количество обучающихся прошедших практику: </w:t>
-      </w:r>
-      <w:r>
-        <w:rPr>
-          <w:rFonts w:eastAsia="Times New Roman" w:cs="Times New Roman" w:ascii="Times New Roman" w:hAnsi="Times New Roman"/>
           <w:sz w:val="28"/>
           <w:szCs w:val="28"/>
           <w:u w:val="single"/>
         </w:rPr>
-        <w:t>{{students_number_success}}</w:t>
+        <w:t>}}</w:t>
       </w:r>
     </w:p>
     <w:p>
@@ -1029,12 +1189,12 @@
       </w:tblPr>
       <w:tblGrid>
         <w:gridCol w:w="534"/>
-        <w:gridCol w:w="1981"/>
-        <w:gridCol w:w="938"/>
+        <w:gridCol w:w="1980"/>
+        <w:gridCol w:w="939"/>
         <w:gridCol w:w="1617"/>
         <w:gridCol w:w="1303"/>
-        <w:gridCol w:w="1278"/>
-        <w:gridCol w:w="1995"/>
+        <w:gridCol w:w="1279"/>
+        <w:gridCol w:w="1994"/>
       </w:tblGrid>
       <w:tr>
         <w:trPr>
@@ -1087,7 +1247,7 @@
         </w:tc>
         <w:tc>
           <w:tcPr>
-            <w:tcW w:w="1981" w:type="dxa"/>
+            <w:tcW w:w="1980" w:type="dxa"/>
             <w:tcBorders/>
           </w:tcPr>
           <w:p>
@@ -1121,7 +1281,7 @@
         </w:tc>
         <w:tc>
           <w:tcPr>
-            <w:tcW w:w="938" w:type="dxa"/>
+            <w:tcW w:w="939" w:type="dxa"/>
             <w:tcBorders/>
           </w:tcPr>
           <w:p>
@@ -1223,7 +1383,7 @@
         </w:tc>
         <w:tc>
           <w:tcPr>
-            <w:tcW w:w="1278" w:type="dxa"/>
+            <w:tcW w:w="1279" w:type="dxa"/>
             <w:tcBorders/>
           </w:tcPr>
           <w:p>
@@ -1257,7 +1417,7 @@
         </w:tc>
         <w:tc>
           <w:tcPr>
-            <w:tcW w:w="1995" w:type="dxa"/>
+            <w:tcW w:w="1994" w:type="dxa"/>
             <w:tcBorders/>
           </w:tcPr>
           <w:p>
@@ -1325,7 +1485,51 @@
                 <w:szCs w:val="24"/>
                 <w:lang w:val="ru-RU" w:eastAsia="ru-RU" w:bidi="ar-SA"/>
               </w:rPr>
-              <w:t>{%tr for student_success in students_success %}</w:t>
+              <w:t xml:space="preserve">{%tr for student_success in </w:t>
+            </w:r>
+            <w:r>
+              <w:rPr>
+                <w:rFonts w:eastAsia="Times New Roman" w:cs="Times New Roman"/>
+                <w:color w:val="000000"/>
+                <w:kern w:val="0"/>
+                <w:sz w:val="24"/>
+                <w:szCs w:val="24"/>
+                <w:lang w:val="ru-RU" w:eastAsia="ru-RU" w:bidi="ar-SA"/>
+              </w:rPr>
+              <w:t>group.</w:t>
+            </w:r>
+            <w:r>
+              <w:rPr>
+                <w:rFonts w:eastAsia="Times New Roman" w:cs="Times New Roman"/>
+                <w:color w:val="000000"/>
+                <w:kern w:val="0"/>
+                <w:sz w:val="24"/>
+                <w:szCs w:val="24"/>
+                <w:lang w:val="ru-RU" w:eastAsia="ru-RU" w:bidi="ar-SA"/>
+              </w:rPr>
+              <w:t>success</w:t>
+            </w:r>
+            <w:r>
+              <w:rPr>
+                <w:rFonts w:eastAsia="Times New Roman" w:cs="Times New Roman"/>
+                <w:color w:val="000000"/>
+                <w:kern w:val="0"/>
+                <w:sz w:val="24"/>
+                <w:szCs w:val="24"/>
+                <w:lang w:val="ru-RU" w:eastAsia="ru-RU" w:bidi="ar-SA"/>
+              </w:rPr>
+              <w:t>_</w:t>
+            </w:r>
+            <w:r>
+              <w:rPr>
+                <w:rFonts w:eastAsia="Times New Roman" w:cs="Times New Roman"/>
+                <w:color w:val="000000"/>
+                <w:kern w:val="0"/>
+                <w:sz w:val="24"/>
+                <w:szCs w:val="24"/>
+                <w:lang w:val="ru-RU" w:eastAsia="ru-RU" w:bidi="ar-SA"/>
+              </w:rPr>
+              <w:t>students %}</w:t>
             </w:r>
           </w:p>
         </w:tc>
@@ -1372,7 +1576,7 @@
         </w:tc>
         <w:tc>
           <w:tcPr>
-            <w:tcW w:w="1981" w:type="dxa"/>
+            <w:tcW w:w="1980" w:type="dxa"/>
             <w:tcBorders>
               <w:top w:val="nil"/>
             </w:tcBorders>
@@ -1408,7 +1612,7 @@
         </w:tc>
         <w:tc>
           <w:tcPr>
-            <w:tcW w:w="938" w:type="dxa"/>
+            <w:tcW w:w="939" w:type="dxa"/>
             <w:tcBorders>
               <w:top w:val="nil"/>
             </w:tcBorders>
@@ -1516,7 +1720,7 @@
         </w:tc>
         <w:tc>
           <w:tcPr>
-            <w:tcW w:w="1278" w:type="dxa"/>
+            <w:tcW w:w="1279" w:type="dxa"/>
             <w:tcBorders>
               <w:top w:val="nil"/>
             </w:tcBorders>
@@ -1546,13 +1750,35 @@
                 <w:szCs w:val="24"/>
                 <w:lang w:val="ru-RU" w:eastAsia="ru-RU" w:bidi="ar-SA"/>
               </w:rPr>
-              <w:t>{{student_success.payable}}</w:t>
+              <w:t>{{student_success.p</w:t>
+            </w:r>
+            <w:r>
+              <w:rPr>
+                <w:rFonts w:eastAsia="Times New Roman" w:cs="Times New Roman"/>
+                <w:color w:val="000000"/>
+                <w:kern w:val="0"/>
+                <w:sz w:val="24"/>
+                <w:szCs w:val="24"/>
+                <w:lang w:val="ru-RU" w:eastAsia="ru-RU" w:bidi="ar-SA"/>
+              </w:rPr>
+              <w:t>aid</w:t>
+            </w:r>
+            <w:r>
+              <w:rPr>
+                <w:rFonts w:eastAsia="Times New Roman" w:cs="Times New Roman"/>
+                <w:color w:val="000000"/>
+                <w:kern w:val="0"/>
+                <w:sz w:val="24"/>
+                <w:szCs w:val="24"/>
+                <w:lang w:val="ru-RU" w:eastAsia="ru-RU" w:bidi="ar-SA"/>
+              </w:rPr>
+              <w:t>}}</w:t>
             </w:r>
           </w:p>
         </w:tc>
         <w:tc>
           <w:tcPr>
-            <w:tcW w:w="1995" w:type="dxa"/>
+            <w:tcW w:w="1994" w:type="dxa"/>
             <w:tcBorders>
               <w:top w:val="nil"/>
             </w:tcBorders>
@@ -1582,7 +1808,29 @@
                 <w:szCs w:val="24"/>
                 <w:lang w:val="ru-RU" w:eastAsia="ru-RU" w:bidi="ar-SA"/>
               </w:rPr>
-              <w:t>{{student_success.fullname_manager}}</w:t>
+              <w:t>{{student_success.</w:t>
+            </w:r>
+            <w:r>
+              <w:rPr>
+                <w:rFonts w:eastAsia="Times New Roman" w:cs="Times New Roman"/>
+                <w:color w:val="000000"/>
+                <w:kern w:val="0"/>
+                <w:sz w:val="24"/>
+                <w:szCs w:val="24"/>
+                <w:lang w:val="ru-RU" w:eastAsia="ru-RU" w:bidi="ar-SA"/>
+              </w:rPr>
+              <w:t>directior_orgainzation</w:t>
+            </w:r>
+            <w:r>
+              <w:rPr>
+                <w:rFonts w:eastAsia="Times New Roman" w:cs="Times New Roman"/>
+                <w:color w:val="000000"/>
+                <w:kern w:val="0"/>
+                <w:sz w:val="24"/>
+                <w:szCs w:val="24"/>
+                <w:lang w:val="ru-RU" w:eastAsia="ru-RU" w:bidi="ar-SA"/>
+              </w:rPr>
+              <w:t>}}</w:t>
             </w:r>
           </w:p>
         </w:tc>
@@ -1679,7 +1927,23 @@
           <w:sz w:val="28"/>
           <w:szCs w:val="28"/>
         </w:rPr>
-        <w:t>6. Количество обучающихся не прошедших практику: {{students_number_fail}}</w:t>
+        <w:t>6. Количество обучающихся не прошедших практику: {{</w:t>
+      </w:r>
+      <w:r>
+        <w:rPr>
+          <w:rFonts w:eastAsia="Times New Roman" w:cs="Times New Roman" w:ascii="Times New Roman" w:hAnsi="Times New Roman"/>
+          <w:sz w:val="28"/>
+          <w:szCs w:val="28"/>
+        </w:rPr>
+        <w:t>group.failed_</w:t>
+      </w:r>
+      <w:r>
+        <w:rPr>
+          <w:rFonts w:eastAsia="Times New Roman" w:cs="Times New Roman" w:ascii="Times New Roman" w:hAnsi="Times New Roman"/>
+          <w:sz w:val="28"/>
+          <w:szCs w:val="28"/>
+        </w:rPr>
+        <w:t>students_number}}</w:t>
       </w:r>
     </w:p>
     <w:p>
@@ -1863,7 +2127,27 @@
                 <w:szCs w:val="28"/>
                 <w:lang w:val="ru-RU" w:eastAsia="ru-RU" w:bidi="ar-SA"/>
               </w:rPr>
-              <w:t>{%tr for student_fail in students_fail %}</w:t>
+              <w:t xml:space="preserve">{%tr for student_fail in </w:t>
+            </w:r>
+            <w:r>
+              <w:rPr>
+                <w:rFonts w:eastAsia="Times New Roman" w:cs="Times New Roman"/>
+                <w:color w:val="000000"/>
+                <w:kern w:val="0"/>
+                <w:szCs w:val="28"/>
+                <w:lang w:val="ru-RU" w:eastAsia="ru-RU" w:bidi="ar-SA"/>
+              </w:rPr>
+              <w:t>group.failed_</w:t>
+            </w:r>
+            <w:r>
+              <w:rPr>
+                <w:rFonts w:eastAsia="Times New Roman" w:cs="Times New Roman"/>
+                <w:color w:val="000000"/>
+                <w:kern w:val="0"/>
+                <w:szCs w:val="28"/>
+                <w:lang w:val="ru-RU" w:eastAsia="ru-RU" w:bidi="ar-SA"/>
+              </w:rPr>
+              <w:t>students %}</w:t>
             </w:r>
           </w:p>
         </w:tc>
@@ -1970,7 +2254,27 @@
                 <w:szCs w:val="28"/>
                 <w:lang w:val="ru-RU" w:eastAsia="ru-RU" w:bidi="ar-SA"/>
               </w:rPr>
-              <w:t>{{student_fail.comment}}</w:t>
+              <w:t>{{student_fail.</w:t>
+            </w:r>
+            <w:r>
+              <w:rPr>
+                <w:rFonts w:eastAsia="Times New Roman" w:cs="Times New Roman"/>
+                <w:color w:val="000000"/>
+                <w:kern w:val="0"/>
+                <w:szCs w:val="28"/>
+                <w:lang w:val="ru-RU" w:eastAsia="ru-RU" w:bidi="ar-SA"/>
+              </w:rPr>
+              <w:t>reason</w:t>
+            </w:r>
+            <w:r>
+              <w:rPr>
+                <w:rFonts w:eastAsia="Times New Roman" w:cs="Times New Roman"/>
+                <w:color w:val="000000"/>
+                <w:kern w:val="0"/>
+                <w:szCs w:val="28"/>
+                <w:lang w:val="ru-RU" w:eastAsia="ru-RU" w:bidi="ar-SA"/>
+              </w:rPr>
+              <w:t>}}</w:t>
             </w:r>
           </w:p>
         </w:tc>
@@ -2048,21 +2352,21 @@
           <w:rFonts w:eastAsia="Times New Roman" w:cs="Times New Roman"/>
           <w:szCs w:val="28"/>
         </w:rPr>
-        <w:t>7. Предложения и рекомендации об улучшении организации практик: {{recom</w:t>
+        <w:t>7. Предложения и рекомендации об улучшении организации практик: {{</w:t>
       </w:r>
       <w:r>
         <w:rPr>
           <w:rFonts w:eastAsia="Times New Roman" w:cs="Times New Roman"/>
           <w:szCs w:val="28"/>
         </w:rPr>
-        <w:t>m</w:t>
+        <w:t>practice.</w:t>
       </w:r>
       <w:r>
         <w:rPr>
           <w:rFonts w:eastAsia="Times New Roman" w:cs="Times New Roman"/>
           <w:szCs w:val="28"/>
         </w:rPr>
-        <w:t>endation}}</w:t>
+        <w:t>recommendation}}</w:t>
       </w:r>
     </w:p>
     <w:p>
@@ -2122,7 +2426,7 @@
           <w:sz w:val="28"/>
           <w:u w:val="single"/>
         </w:rPr>
-        <w:t>{{usu_man</w:t>
+        <w:t>{{</w:t>
       </w:r>
       <w:r>
         <w:rPr>
@@ -2130,7 +2434,7 @@
           <w:sz w:val="28"/>
           <w:u w:val="single"/>
         </w:rPr>
-        <w:t>a</w:t>
+        <w:t>practice.</w:t>
       </w:r>
       <w:r>
         <w:rPr>
@@ -2138,7 +2442,23 @@
           <w:sz w:val="28"/>
           <w:u w:val="single"/>
         </w:rPr>
-        <w:t>ger}}</w:t>
+        <w:t>usu_</w:t>
+      </w:r>
+      <w:r>
+        <w:rPr>
+          <w:rFonts w:cs="Times New Roman" w:ascii="Times New Roman" w:hAnsi="Times New Roman"/>
+          <w:sz w:val="28"/>
+          <w:u w:val="single"/>
+        </w:rPr>
+        <w:t>name_short</w:t>
+      </w:r>
+      <w:r>
+        <w:rPr>
+          <w:rFonts w:cs="Times New Roman" w:ascii="Times New Roman" w:hAnsi="Times New Roman"/>
+          <w:sz w:val="28"/>
+          <w:u w:val="single"/>
+        </w:rPr>
+        <w:t>}}</w:t>
       </w:r>
     </w:p>
     <w:p>
@@ -2225,7 +2545,35 @@
           <w:rFonts w:cs="Times New Roman"/>
           <w:u w:val="single"/>
         </w:rPr>
-        <w:t>{{opop_manager}}</w:t>
+        <w:t>{{</w:t>
+      </w:r>
+      <w:r>
+        <w:rPr>
+          <w:rFonts w:cs="Times New Roman"/>
+          <w:u w:val="single"/>
+        </w:rPr>
+        <w:t>practice.</w:t>
+      </w:r>
+      <w:r>
+        <w:rPr>
+          <w:rFonts w:cs="Times New Roman"/>
+          <w:u w:val="single"/>
+        </w:rPr>
+        <w:t>opop</w:t>
+      </w:r>
+      <w:r>
+        <w:rPr>
+          <w:rFonts w:cs="Times New Roman"/>
+          <w:u w:val="single"/>
+        </w:rPr>
+        <w:t>_name_short</w:t>
+      </w:r>
+      <w:r>
+        <w:rPr>
+          <w:rFonts w:cs="Times New Roman"/>
+          <w:u w:val="single"/>
+        </w:rPr>
+        <w:t>}}</w:t>
       </w:r>
     </w:p>
     <w:p>

</xml_diff>